<commit_message>
Updated SRS- added roll numbers
</commit_message>
<xml_diff>
--- a/SRS Doc.docx
+++ b/SRS Doc.docx
@@ -13,7 +13,7 @@
         <w:rPr>
           <w:rStyle w:val="PageNumber"/>
         </w:rPr>
-        <w:t>Software Requirements Specification Template</w:t>
+        <w:t>Software Requirements Specification</w:t>
       </w:r>
     </w:p>
     <w:p>
@@ -21,17 +21,23 @@
         <w:jc w:val="center"/>
         <w:rPr>
           <w:rStyle w:val="PageNumber"/>
-        </w:rPr>
-      </w:pPr>
-      <w:r>
-        <w:rPr>
-          <w:rStyle w:val="PageNumber"/>
+          <w:sz w:val="32"/>
+          <w:szCs w:val="32"/>
+        </w:rPr>
+      </w:pPr>
+      <w:r>
+        <w:rPr>
+          <w:rStyle w:val="PageNumber"/>
+          <w:sz w:val="32"/>
+          <w:szCs w:val="32"/>
         </w:rPr>
         <w:t xml:space="preserve">CS 258 </w:t>
       </w:r>
       <w:r>
         <w:rPr>
           <w:rStyle w:val="PageNumber"/>
+          <w:sz w:val="32"/>
+          <w:szCs w:val="32"/>
         </w:rPr>
         <w:t>Software Engineering</w:t>
       </w:r>
@@ -41,17 +47,23 @@
         <w:jc w:val="center"/>
         <w:rPr>
           <w:rStyle w:val="PageNumber"/>
-        </w:rPr>
-      </w:pPr>
-      <w:r>
-        <w:rPr>
-          <w:rStyle w:val="PageNumber"/>
+          <w:sz w:val="32"/>
+          <w:szCs w:val="32"/>
+        </w:rPr>
+      </w:pPr>
+      <w:r>
+        <w:rPr>
+          <w:rStyle w:val="PageNumber"/>
+          <w:sz w:val="32"/>
+          <w:szCs w:val="32"/>
         </w:rPr>
         <w:t>January 20</w:t>
       </w:r>
       <w:r>
         <w:rPr>
           <w:rStyle w:val="PageNumber"/>
+          <w:sz w:val="32"/>
+          <w:szCs w:val="32"/>
         </w:rPr>
         <w:t>19</w:t>
       </w:r>
@@ -223,41 +235,39 @@
         </w:rPr>
         <w:t>Ashutosh Anshul</w:t>
       </w:r>
-    </w:p>
-    <w:p>
-      <w:pPr>
-        <w:jc w:val="center"/>
+      <w:r>
         <w:rPr>
           <w:rStyle w:val="PageNumber"/>
           <w:sz w:val="48"/>
           <w:szCs w:val="48"/>
         </w:rPr>
-      </w:pPr>
-      <w:r>
+        <w:t>-170001011</w:t>
+      </w:r>
+    </w:p>
+    <w:p>
+      <w:pPr>
+        <w:jc w:val="center"/>
         <w:rPr>
           <w:rStyle w:val="PageNumber"/>
           <w:sz w:val="48"/>
           <w:szCs w:val="48"/>
         </w:rPr>
-        <w:t>Rohan Patel</w:t>
-      </w:r>
-    </w:p>
-    <w:p>
-      <w:pPr>
-        <w:jc w:val="center"/>
+      </w:pPr>
+      <w:r>
         <w:rPr>
           <w:rStyle w:val="PageNumber"/>
           <w:sz w:val="48"/>
           <w:szCs w:val="48"/>
         </w:rPr>
-      </w:pPr>
+        <w:t>Rohan Patel</w:t>
+      </w:r>
       <w:r>
         <w:rPr>
           <w:rStyle w:val="PageNumber"/>
           <w:sz w:val="48"/>
           <w:szCs w:val="48"/>
         </w:rPr>
-        <w:t>Tanmay Singh</w:t>
+        <w:t>-170001040</w:t>
       </w:r>
     </w:p>
     <w:p>
@@ -275,7 +285,7 @@
           <w:sz w:val="48"/>
           <w:szCs w:val="48"/>
         </w:rPr>
-        <w:t>Vikas</w:t>
+        <w:t>Tanmay Singh</w:t>
       </w:r>
       <w:r>
         <w:rPr>
@@ -283,15 +293,49 @@
           <w:sz w:val="48"/>
           <w:szCs w:val="48"/>
         </w:rPr>
-        <w:t>h</w:t>
-      </w:r>
-      <w:r>
+        <w:t>-170001051</w:t>
+      </w:r>
+    </w:p>
+    <w:p>
+      <w:pPr>
+        <w:jc w:val="center"/>
         <w:rPr>
           <w:rStyle w:val="PageNumber"/>
           <w:sz w:val="48"/>
           <w:szCs w:val="48"/>
         </w:rPr>
+      </w:pPr>
+      <w:r>
+        <w:rPr>
+          <w:rStyle w:val="PageNumber"/>
+          <w:sz w:val="48"/>
+          <w:szCs w:val="48"/>
+        </w:rPr>
+        <w:t>Vikas</w:t>
+      </w:r>
+      <w:r>
+        <w:rPr>
+          <w:rStyle w:val="PageNumber"/>
+          <w:sz w:val="48"/>
+          <w:szCs w:val="48"/>
+        </w:rPr>
+        <w:t>h</w:t>
+      </w:r>
+      <w:r>
+        <w:rPr>
+          <w:rStyle w:val="PageNumber"/>
+          <w:sz w:val="48"/>
+          <w:szCs w:val="48"/>
+        </w:rPr>
         <w:t xml:space="preserve"> Kumar</w:t>
+      </w:r>
+      <w:r>
+        <w:rPr>
+          <w:rStyle w:val="PageNumber"/>
+          <w:sz w:val="48"/>
+          <w:szCs w:val="48"/>
+        </w:rPr>
+        <w:t>-170001054</w:t>
       </w:r>
     </w:p>
     <w:p>
@@ -4173,6 +4217,7 @@
       <w:r>
         <w:rPr>
           <w:rStyle w:val="PageNumber"/>
+          <w:b/>
           <w:iCs/>
           <w:sz w:val="28"/>
           <w:szCs w:val="28"/>
@@ -4184,6 +4229,7 @@
       <w:r>
         <w:rPr>
           <w:rStyle w:val="PageNumber"/>
+          <w:b/>
           <w:iCs/>
           <w:sz w:val="28"/>
           <w:szCs w:val="28"/>
@@ -4234,6 +4280,7 @@
       <w:r>
         <w:rPr>
           <w:rStyle w:val="PageNumber"/>
+          <w:b/>
           <w:iCs/>
           <w:sz w:val="28"/>
           <w:szCs w:val="28"/>
@@ -4313,6 +4360,7 @@
       <w:r>
         <w:rPr>
           <w:rStyle w:val="PageNumber"/>
+          <w:b/>
           <w:iCs/>
           <w:sz w:val="28"/>
           <w:szCs w:val="28"/>
@@ -4402,6 +4450,7 @@
       <w:r>
         <w:rPr>
           <w:rStyle w:val="PageNumber"/>
+          <w:b/>
           <w:iCs/>
           <w:sz w:val="28"/>
           <w:szCs w:val="28"/>
@@ -4494,6 +4543,7 @@
       <w:r>
         <w:rPr>
           <w:rStyle w:val="PageNumber"/>
+          <w:b/>
           <w:iCs/>
           <w:sz w:val="28"/>
           <w:szCs w:val="28"/>
@@ -5343,8 +5393,20 @@
           <w:sz w:val="28"/>
           <w:szCs w:val="28"/>
         </w:rPr>
-        <w:t xml:space="preserve"> installed on the computer</w:t>
-      </w:r>
+        <w:t xml:space="preserve"> installed on the compute</w:t>
+      </w:r>
+    </w:p>
+    <w:p>
+      <w:pPr>
+        <w:pStyle w:val="BodyText"/>
+        <w:ind w:left="720"/>
+        <w:rPr>
+          <w:rStyle w:val="PageNumber"/>
+          <w:i w:val="0"/>
+          <w:sz w:val="28"/>
+          <w:szCs w:val="28"/>
+        </w:rPr>
+      </w:pPr>
     </w:p>
     <w:p>
       <w:pPr>
@@ -5582,7 +5644,7 @@
           <w:sz w:val="28"/>
           <w:szCs w:val="28"/>
         </w:rPr>
-        <w:t>None</w:t>
+        <w:t>PC/Laptop</w:t>
       </w:r>
     </w:p>
     <w:p>
@@ -5768,17 +5830,18 @@
         <w:pStyle w:val="BodyText"/>
         <w:rPr>
           <w:rStyle w:val="PageNumber"/>
-          <w:sz w:val="28"/>
-          <w:szCs w:val="28"/>
-        </w:rPr>
-      </w:pPr>
-      <w:r>
-        <w:rPr>
-          <w:rStyle w:val="PageNumber"/>
           <w:i w:val="0"/>
           <w:sz w:val="28"/>
           <w:szCs w:val="28"/>
         </w:rPr>
+      </w:pPr>
+      <w:r>
+        <w:rPr>
+          <w:rStyle w:val="PageNumber"/>
+          <w:i w:val="0"/>
+          <w:sz w:val="28"/>
+          <w:szCs w:val="28"/>
+        </w:rPr>
         <w:t xml:space="preserve">The software project runs on </w:t>
       </w:r>
       <w:proofErr w:type="spellStart"/>
@@ -5831,6 +5894,48 @@
     </w:p>
     <w:p>
       <w:pPr>
+        <w:pStyle w:val="BodyText"/>
+        <w:rPr>
+          <w:rStyle w:val="PageNumber"/>
+          <w:i w:val="0"/>
+          <w:sz w:val="28"/>
+          <w:szCs w:val="28"/>
+        </w:rPr>
+      </w:pPr>
+      <w:r>
+        <w:rPr>
+          <w:rStyle w:val="PageNumber"/>
+          <w:i w:val="0"/>
+          <w:sz w:val="28"/>
+          <w:szCs w:val="28"/>
+        </w:rPr>
+        <w:t xml:space="preserve">The </w:t>
+      </w:r>
+      <w:proofErr w:type="spellStart"/>
+      <w:r>
+        <w:rPr>
+          <w:rStyle w:val="PageNumber"/>
+          <w:i w:val="0"/>
+          <w:sz w:val="28"/>
+          <w:szCs w:val="28"/>
+        </w:rPr>
+        <w:t>sacling</w:t>
+      </w:r>
+      <w:proofErr w:type="spellEnd"/>
+      <w:r>
+        <w:rPr>
+          <w:rStyle w:val="PageNumber"/>
+          <w:i w:val="0"/>
+          <w:sz w:val="28"/>
+          <w:szCs w:val="28"/>
+        </w:rPr>
+        <w:t xml:space="preserve"> of all the maps should be same.</w:t>
+      </w:r>
+      <w:bookmarkStart w:id="21" w:name="_GoBack"/>
+      <w:bookmarkEnd w:id="21"/>
+    </w:p>
+    <w:p>
+      <w:pPr>
         <w:pStyle w:val="Heading3"/>
         <w:rPr>
           <w:rStyle w:val="PageNumber"/>
@@ -5838,7 +5943,7 @@
           <w:szCs w:val="28"/>
         </w:rPr>
       </w:pPr>
-      <w:bookmarkStart w:id="21" w:name="_Toc21"/>
+      <w:bookmarkStart w:id="22" w:name="_Toc21"/>
       <w:r>
         <w:rPr>
           <w:rStyle w:val="PageNumber"/>
@@ -5848,7 +5953,7 @@
         </w:rPr>
         <w:t xml:space="preserve">3.2.1 </w:t>
       </w:r>
-      <w:bookmarkEnd w:id="21"/>
+      <w:bookmarkEnd w:id="22"/>
       <w:r>
         <w:rPr>
           <w:rStyle w:val="PageNumber"/>
@@ -6001,6 +6106,14 @@
         </w:rPr>
         <w:t>the parameters defining the characteristics of the flow which are passed as command-line parameters</w:t>
       </w:r>
+      <w:r>
+        <w:rPr>
+          <w:rStyle w:val="PageNumber"/>
+          <w:sz w:val="28"/>
+          <w:szCs w:val="28"/>
+        </w:rPr>
+        <w:t>.</w:t>
+      </w:r>
     </w:p>
     <w:p>
       <w:pPr>
@@ -6237,7 +6350,7 @@
         <w:tab/>
         <w:t xml:space="preserve">To be found. </w:t>
       </w:r>
-      <w:bookmarkStart w:id="22" w:name="_Toc26"/>
+      <w:bookmarkStart w:id="23" w:name="_Toc26"/>
     </w:p>
     <w:p>
       <w:pPr>
@@ -6294,7 +6407,7 @@
         </w:rPr>
         <w:t xml:space="preserve"> Non-Functional Requirements</w:t>
       </w:r>
-      <w:bookmarkEnd w:id="22"/>
+      <w:bookmarkEnd w:id="23"/>
     </w:p>
     <w:p>
       <w:pPr>
@@ -6305,7 +6418,7 @@
           <w:szCs w:val="28"/>
         </w:rPr>
       </w:pPr>
-      <w:bookmarkStart w:id="23" w:name="_Toc27"/>
+      <w:bookmarkStart w:id="24" w:name="_Toc27"/>
       <w:r>
         <w:rPr>
           <w:rStyle w:val="PageNumber"/>
@@ -6315,7 +6428,7 @@
         </w:rPr>
         <w:t>3.4.1 Performance</w:t>
       </w:r>
-      <w:bookmarkEnd w:id="23"/>
+      <w:bookmarkEnd w:id="24"/>
     </w:p>
     <w:p>
       <w:pPr>
@@ -6329,7 +6442,7 @@
           <w:szCs w:val="28"/>
         </w:rPr>
       </w:pPr>
-      <w:bookmarkStart w:id="24" w:name="_Toc28"/>
+      <w:bookmarkStart w:id="25" w:name="_Toc28"/>
       <w:r>
         <w:rPr>
           <w:rStyle w:val="PageNumber"/>
@@ -6369,7 +6482,7 @@
         </w:rPr>
         <w:t>3.4.2 Reliability</w:t>
       </w:r>
-      <w:bookmarkEnd w:id="24"/>
+      <w:bookmarkEnd w:id="25"/>
     </w:p>
     <w:p>
       <w:pPr>
@@ -6383,7 +6496,7 @@
           <w:szCs w:val="28"/>
         </w:rPr>
       </w:pPr>
-      <w:bookmarkStart w:id="25" w:name="_Toc29"/>
+      <w:bookmarkStart w:id="26" w:name="_Toc29"/>
       <w:r>
         <w:rPr>
           <w:rStyle w:val="PageNumber"/>
@@ -6423,7 +6536,7 @@
         </w:rPr>
         <w:t>3.4.3 Availability</w:t>
       </w:r>
-      <w:bookmarkEnd w:id="25"/>
+      <w:bookmarkEnd w:id="26"/>
     </w:p>
     <w:p>
       <w:pPr>
@@ -6437,7 +6550,7 @@
           <w:szCs w:val="28"/>
         </w:rPr>
       </w:pPr>
-      <w:bookmarkStart w:id="26" w:name="_Toc30"/>
+      <w:bookmarkStart w:id="27" w:name="_Toc30"/>
       <w:r>
         <w:rPr>
           <w:rStyle w:val="PageNumber"/>
@@ -6490,7 +6603,7 @@
         </w:rPr>
         <w:t>3.4.4 Security</w:t>
       </w:r>
-      <w:bookmarkEnd w:id="26"/>
+      <w:bookmarkEnd w:id="27"/>
     </w:p>
     <w:p>
       <w:pPr>
@@ -6504,7 +6617,7 @@
           <w:szCs w:val="28"/>
         </w:rPr>
       </w:pPr>
-      <w:bookmarkStart w:id="27" w:name="_Toc31"/>
+      <w:bookmarkStart w:id="28" w:name="_Toc31"/>
       <w:r>
         <w:rPr>
           <w:rStyle w:val="PageNumber"/>
@@ -6544,7 +6657,7 @@
         </w:rPr>
         <w:t>3.4.5 Maintainability</w:t>
       </w:r>
-      <w:bookmarkEnd w:id="27"/>
+      <w:bookmarkEnd w:id="28"/>
     </w:p>
     <w:p>
       <w:pPr>
@@ -6558,7 +6671,7 @@
           <w:szCs w:val="28"/>
         </w:rPr>
       </w:pPr>
-      <w:bookmarkStart w:id="28" w:name="_Toc32"/>
+      <w:bookmarkStart w:id="29" w:name="_Toc32"/>
       <w:r>
         <w:rPr>
           <w:rStyle w:val="PageNumber"/>
@@ -6599,7 +6712,7 @@
         </w:rPr>
         <w:t>3.4.6 Portability</w:t>
       </w:r>
-      <w:bookmarkEnd w:id="28"/>
+      <w:bookmarkEnd w:id="29"/>
     </w:p>
     <w:p>
       <w:pPr>
@@ -6638,8 +6751,6 @@
         </w:rPr>
         <w:t>.</w:t>
       </w:r>
-      <w:bookmarkStart w:id="29" w:name="_GoBack"/>
-      <w:bookmarkEnd w:id="29"/>
     </w:p>
     <w:p>
       <w:pPr>
@@ -6865,8 +6976,14 @@
       <w:rPr>
         <w:rStyle w:val="PageNumber"/>
       </w:rPr>
+      <w:t xml:space="preserve">   </w:t>
+    </w:r>
+    <w:r>
+      <w:rPr>
+        <w:rStyle w:val="PageNumber"/>
+      </w:rPr>
       <w:tab/>
-      <w:t>Software Requirements Specification Template</w:t>
+      <w:t>Software Requirements Specification</w:t>
     </w:r>
     <w:r>
       <w:rPr>
@@ -7047,7 +7164,7 @@
       <w:rPr>
         <w:rStyle w:val="PageNumber"/>
       </w:rPr>
-      <w:t>3D Modelling of Debris Flow Simulation</w:t>
+      <w:t>Modelling of Debris Flow Simulation</w:t>
     </w:r>
   </w:p>
 </w:hdr>
@@ -9464,7 +9581,7 @@
 </file>
 
 <file path=customXml/itemProps1.xml><?xml version="1.0" encoding="utf-8"?>
-<ds:datastoreItem xmlns:ds="http://schemas.openxmlformats.org/officeDocument/2006/customXml" ds:itemID="{B7B5A757-786B-4A29-AC6B-944DCFED2317}">
+<ds:datastoreItem xmlns:ds="http://schemas.openxmlformats.org/officeDocument/2006/customXml" ds:itemID="{2E7A4092-8676-4179-9C9F-1A8E8A34916E}">
   <ds:schemaRefs>
     <ds:schemaRef ds:uri="http://schemas.openxmlformats.org/officeDocument/2006/bibliography"/>
   </ds:schemaRefs>

</xml_diff>

<commit_message>
Updated SRS- Added General Description
</commit_message>
<xml_diff>
--- a/SRS Doc.docx
+++ b/SRS Doc.docx
@@ -4884,32 +4884,11 @@
         <w:t xml:space="preserve">.  </w:t>
       </w:r>
     </w:p>
-    <w:p/>
     <w:p>
       <w:pPr>
         <w:pStyle w:val="Heading1"/>
         <w:rPr>
           <w:rStyle w:val="PageNumber"/>
-          <w:rFonts w:eastAsia="Arial Unicode MS" w:cs="Arial Unicode MS"/>
-        </w:rPr>
-      </w:pPr>
-    </w:p>
-    <w:p/>
-    <w:p/>
-    <w:p>
-      <w:pPr>
-        <w:pStyle w:val="Heading1"/>
-        <w:rPr>
-          <w:rStyle w:val="PageNumber"/>
-          <w:rFonts w:eastAsia="Arial Unicode MS" w:cs="Arial Unicode MS"/>
-        </w:rPr>
-      </w:pPr>
-    </w:p>
-    <w:p>
-      <w:pPr>
-        <w:pStyle w:val="Heading1"/>
-        <w:rPr>
-          <w:rStyle w:val="PageNumber"/>
         </w:rPr>
       </w:pPr>
       <w:r>
@@ -4937,7 +4916,7 @@
           <w:rFonts w:eastAsia="Arial Unicode MS" w:cs="Arial Unicode MS"/>
           <w:b w:val="0"/>
         </w:rPr>
-        <w:t xml:space="preserve">Every time a landslide occurs, it creates a mass devastation to the areas around the center of the incident. The landslide of Uttarakhand and </w:t>
+        <w:t xml:space="preserve">Debris flows is a major national and worldwide hazard causing destruction of lives, property and infrastructures. The occurrence of debris flows is probably going to increase in the near future due to high intensity erratic rainfall because of the imminent climate change. The debris flow is frequently considered to be a blend of viscous slurry, comprising of finer grain sizes and water, and coarse particles. The volume and the arrangement of the blend are the principal factors that add to decide the perils related with such phenomena, since they oversee the versatility and effect vitality of the debris. The research involves about modelling the run out and debris height of a </w:t>
       </w:r>
       <w:proofErr w:type="spellStart"/>
       <w:r>
@@ -4946,23 +4925,25 @@
           <w:rFonts w:eastAsia="Arial Unicode MS" w:cs="Arial Unicode MS"/>
           <w:b w:val="0"/>
         </w:rPr>
-        <w:t>K</w:t>
-      </w:r>
+        <w:t>channelised</w:t>
+      </w:r>
+      <w:proofErr w:type="spellEnd"/>
       <w:r>
         <w:rPr>
           <w:rStyle w:val="PageNumber"/>
           <w:rFonts w:eastAsia="Arial Unicode MS" w:cs="Arial Unicode MS"/>
           <w:b w:val="0"/>
         </w:rPr>
-        <w:t>o</w:t>
-      </w:r>
+        <w:t xml:space="preserve"> debris flow for a specific region. This would evaluate the possible ranges of the areas affected by the run out and to </w:t>
+      </w:r>
+      <w:proofErr w:type="spellStart"/>
       <w:r>
         <w:rPr>
           <w:rStyle w:val="PageNumber"/>
           <w:rFonts w:eastAsia="Arial Unicode MS" w:cs="Arial Unicode MS"/>
           <w:b w:val="0"/>
         </w:rPr>
-        <w:t>tropi</w:t>
+        <w:t>characterise</w:t>
       </w:r>
       <w:proofErr w:type="spellEnd"/>
       <w:r>
@@ -4971,7 +4952,7 @@
           <w:rFonts w:eastAsia="Arial Unicode MS" w:cs="Arial Unicode MS"/>
           <w:b w:val="0"/>
         </w:rPr>
-        <w:t xml:space="preserve"> are examples to such incident. The product helps to analyze the effect of a landslide </w:t>
+        <w:t xml:space="preserve"> the ranges of the input parameters and to assess the probability of the output. The development, implementation and application of the debris-flow entrainment </w:t>
       </w:r>
       <w:r>
         <w:rPr>
@@ -4979,23 +4960,8 @@
           <w:rFonts w:eastAsia="Arial Unicode MS" w:cs="Arial Unicode MS"/>
           <w:b w:val="0"/>
         </w:rPr>
-        <w:t>in</w:t>
-      </w:r>
-      <w:r>
-        <w:rPr>
-          <w:rStyle w:val="PageNumber"/>
-          <w:rFonts w:eastAsia="Arial Unicode MS" w:cs="Arial Unicode MS"/>
-          <w:b w:val="0"/>
-        </w:rPr>
-        <w:t xml:space="preserve"> a region</w:t>
-      </w:r>
-      <w:r>
-        <w:rPr>
-          <w:rStyle w:val="PageNumber"/>
-          <w:rFonts w:eastAsia="Arial Unicode MS" w:cs="Arial Unicode MS"/>
-          <w:b w:val="0"/>
-        </w:rPr>
-        <w:t>.</w:t>
+        <w:lastRenderedPageBreak/>
+        <w:t>model using field study would emphasize the importance of entrainment for runout modeling. The events would be selected based on its impact and severity in the region for calibration applying various rheologies.</w:t>
       </w:r>
     </w:p>
     <w:p>
@@ -5103,7 +5069,7 @@
           <w:sz w:val="28"/>
           <w:szCs w:val="28"/>
         </w:rPr>
-        <w:t xml:space="preserve">The product </w:t>
+        <w:t xml:space="preserve">The </w:t>
       </w:r>
       <w:r>
         <w:rPr>
@@ -5112,6 +5078,24 @@
           <w:sz w:val="28"/>
           <w:szCs w:val="28"/>
         </w:rPr>
+        <w:t>model</w:t>
+      </w:r>
+      <w:r>
+        <w:rPr>
+          <w:rStyle w:val="PageNumber"/>
+          <w:i w:val="0"/>
+          <w:sz w:val="28"/>
+          <w:szCs w:val="28"/>
+        </w:rPr>
+        <w:t xml:space="preserve"> </w:t>
+      </w:r>
+      <w:r>
+        <w:rPr>
+          <w:rStyle w:val="PageNumber"/>
+          <w:i w:val="0"/>
+          <w:sz w:val="28"/>
+          <w:szCs w:val="28"/>
+        </w:rPr>
         <w:t xml:space="preserve">takes DEM, initial Landslide Thickness Map, Fluid distance map as input from the user. It further processes the value and build the landslide simulation over the area based on the input. </w:t>
       </w:r>
     </w:p>
@@ -5142,6 +5126,7 @@
           <w:szCs w:val="28"/>
         </w:rPr>
       </w:pPr>
+      <w:bookmarkStart w:id="12" w:name="_Toc12"/>
       <w:r>
         <w:rPr>
           <w:rStyle w:val="PageNumber"/>
@@ -5149,16 +5134,7 @@
           <w:sz w:val="28"/>
           <w:szCs w:val="28"/>
         </w:rPr>
-        <w:t xml:space="preserve">The user should </w:t>
-      </w:r>
-      <w:r>
-        <w:rPr>
-          <w:rStyle w:val="PageNumber"/>
-          <w:i w:val="0"/>
-          <w:sz w:val="28"/>
-          <w:szCs w:val="28"/>
-        </w:rPr>
-        <w:t>know: -</w:t>
+        <w:t>The user should know: -</w:t>
       </w:r>
     </w:p>
     <w:p>
@@ -5166,8 +5142,16 @@
         <w:pStyle w:val="BodyText"/>
         <w:numPr>
           <w:ilvl w:val="0"/>
-          <w:numId w:val="3"/>
+          <w:numId w:val="6"/>
         </w:numPr>
+        <w:pBdr>
+          <w:top w:val="none" w:sz="0" w:space="0" w:color="auto"/>
+          <w:left w:val="none" w:sz="0" w:space="0" w:color="auto"/>
+          <w:bottom w:val="none" w:sz="0" w:space="0" w:color="auto"/>
+          <w:right w:val="none" w:sz="0" w:space="0" w:color="auto"/>
+          <w:between w:val="none" w:sz="0" w:space="0" w:color="auto"/>
+          <w:bar w:val="none" w:sz="0" w:color="auto"/>
+        </w:pBdr>
         <w:rPr>
           <w:rStyle w:val="PageNumber"/>
           <w:i w:val="0"/>
@@ -5182,7 +5166,7 @@
           <w:sz w:val="28"/>
           <w:szCs w:val="28"/>
         </w:rPr>
-        <w:t>How to operate a computer.</w:t>
+        <w:t>The usage of input maps and its attributes.</w:t>
       </w:r>
     </w:p>
     <w:p>
@@ -5190,8 +5174,16 @@
         <w:pStyle w:val="BodyText"/>
         <w:numPr>
           <w:ilvl w:val="0"/>
-          <w:numId w:val="3"/>
+          <w:numId w:val="6"/>
         </w:numPr>
+        <w:pBdr>
+          <w:top w:val="none" w:sz="0" w:space="0" w:color="auto"/>
+          <w:left w:val="none" w:sz="0" w:space="0" w:color="auto"/>
+          <w:bottom w:val="none" w:sz="0" w:space="0" w:color="auto"/>
+          <w:right w:val="none" w:sz="0" w:space="0" w:color="auto"/>
+          <w:between w:val="none" w:sz="0" w:space="0" w:color="auto"/>
+          <w:bar w:val="none" w:sz="0" w:color="auto"/>
+        </w:pBdr>
         <w:rPr>
           <w:rStyle w:val="PageNumber"/>
           <w:i w:val="0"/>
@@ -5206,25 +5198,7 @@
           <w:sz w:val="28"/>
           <w:szCs w:val="28"/>
         </w:rPr>
-        <w:t xml:space="preserve">About </w:t>
-      </w:r>
-      <w:r>
-        <w:rPr>
-          <w:rStyle w:val="PageNumber"/>
-          <w:i w:val="0"/>
-          <w:sz w:val="28"/>
-          <w:szCs w:val="28"/>
-        </w:rPr>
-        <w:t>input</w:t>
-      </w:r>
-      <w:r>
-        <w:rPr>
-          <w:rStyle w:val="PageNumber"/>
-          <w:i w:val="0"/>
-          <w:sz w:val="28"/>
-          <w:szCs w:val="28"/>
-        </w:rPr>
-        <w:t xml:space="preserve"> map file</w:t>
+        <w:t>Various rheology involved in debris flow.</w:t>
       </w:r>
     </w:p>
     <w:p>
@@ -5234,7 +5208,6 @@
           <w:rStyle w:val="PageNumber"/>
         </w:rPr>
       </w:pPr>
-      <w:bookmarkStart w:id="12" w:name="_Toc12"/>
       <w:r>
         <w:rPr>
           <w:rStyle w:val="PageNumber"/>
@@ -5253,6 +5226,7 @@
           <w:szCs w:val="28"/>
         </w:rPr>
       </w:pPr>
+      <w:bookmarkStart w:id="13" w:name="_Toc13"/>
       <w:r>
         <w:rPr>
           <w:rStyle w:val="PageNumber"/>
@@ -5260,17 +5234,18 @@
           <w:sz w:val="28"/>
           <w:szCs w:val="28"/>
         </w:rPr>
-        <w:t xml:space="preserve">1. Knowledge about </w:t>
-      </w:r>
-      <w:r>
+        <w:t>1. Knowledge about Debris Flow.</w:t>
+      </w:r>
+    </w:p>
+    <w:p>
+      <w:pPr>
         <w:rPr>
           <w:rStyle w:val="PageNumber"/>
           <w:iCs/>
           <w:sz w:val="28"/>
           <w:szCs w:val="28"/>
         </w:rPr>
-        <w:t>Debris Flow</w:t>
-      </w:r>
+      </w:pPr>
       <w:r>
         <w:rPr>
           <w:rStyle w:val="PageNumber"/>
@@ -5278,26 +5253,7 @@
           <w:sz w:val="28"/>
           <w:szCs w:val="28"/>
         </w:rPr>
-        <w:t>.</w:t>
-      </w:r>
-    </w:p>
-    <w:p>
-      <w:pPr>
-        <w:rPr>
-          <w:rStyle w:val="PageNumber"/>
-          <w:iCs/>
-          <w:sz w:val="28"/>
-          <w:szCs w:val="28"/>
-        </w:rPr>
-      </w:pPr>
-      <w:r>
-        <w:rPr>
-          <w:rStyle w:val="PageNumber"/>
-          <w:iCs/>
-          <w:sz w:val="28"/>
-          <w:szCs w:val="28"/>
-        </w:rPr>
-        <w:t>2. Knowledge about different types of landslides.</w:t>
+        <w:t>2. Analyzing for different types of rheology</w:t>
       </w:r>
     </w:p>
     <w:p>
@@ -5307,7 +5263,6 @@
           <w:rStyle w:val="PageNumber"/>
         </w:rPr>
       </w:pPr>
-      <w:bookmarkStart w:id="13" w:name="_Toc13"/>
       <w:r>
         <w:rPr>
           <w:rStyle w:val="PageNumber"/>
@@ -5509,7 +5464,6 @@
           <w:rStyle w:val="PageNumber"/>
           <w:rFonts w:eastAsia="Arial Unicode MS" w:cs="Arial Unicode MS"/>
         </w:rPr>
-        <w:lastRenderedPageBreak/>
         <w:t>3. Specific Requirements</w:t>
       </w:r>
       <w:bookmarkEnd w:id="14"/>
@@ -5601,6 +5555,7 @@
           <w:sz w:val="28"/>
           <w:szCs w:val="28"/>
         </w:rPr>
+        <w:lastRenderedPageBreak/>
         <w:t>3.</w:t>
       </w:r>
       <w:r>
@@ -5931,29 +5886,27 @@
         </w:rPr>
         <w:t xml:space="preserve"> of all the maps should be same.</w:t>
       </w:r>
-      <w:bookmarkStart w:id="21" w:name="_GoBack"/>
+    </w:p>
+    <w:p>
+      <w:pPr>
+        <w:pStyle w:val="Heading3"/>
+        <w:rPr>
+          <w:rStyle w:val="PageNumber"/>
+          <w:sz w:val="28"/>
+          <w:szCs w:val="28"/>
+        </w:rPr>
+      </w:pPr>
+      <w:bookmarkStart w:id="21" w:name="_Toc21"/>
+      <w:r>
+        <w:rPr>
+          <w:rStyle w:val="PageNumber"/>
+          <w:rFonts w:eastAsia="Arial Unicode MS" w:cs="Arial Unicode MS"/>
+          <w:sz w:val="28"/>
+          <w:szCs w:val="28"/>
+        </w:rPr>
+        <w:t xml:space="preserve">3.2.1 </w:t>
+      </w:r>
       <w:bookmarkEnd w:id="21"/>
-    </w:p>
-    <w:p>
-      <w:pPr>
-        <w:pStyle w:val="Heading3"/>
-        <w:rPr>
-          <w:rStyle w:val="PageNumber"/>
-          <w:sz w:val="28"/>
-          <w:szCs w:val="28"/>
-        </w:rPr>
-      </w:pPr>
-      <w:bookmarkStart w:id="22" w:name="_Toc21"/>
-      <w:r>
-        <w:rPr>
-          <w:rStyle w:val="PageNumber"/>
-          <w:rFonts w:eastAsia="Arial Unicode MS" w:cs="Arial Unicode MS"/>
-          <w:sz w:val="28"/>
-          <w:szCs w:val="28"/>
-        </w:rPr>
-        <w:t xml:space="preserve">3.2.1 </w:t>
-      </w:r>
-      <w:bookmarkEnd w:id="22"/>
       <w:r>
         <w:rPr>
           <w:rStyle w:val="PageNumber"/>
@@ -6088,41 +6041,57 @@
           <w:szCs w:val="28"/>
         </w:rPr>
         <w:tab/>
-        <w:t xml:space="preserve">DEM file for the region, Initial Landslide Thickness Map File, </w:t>
-      </w:r>
-      <w:r>
-        <w:rPr>
-          <w:rStyle w:val="PageNumber"/>
-          <w:sz w:val="28"/>
-          <w:szCs w:val="28"/>
-        </w:rPr>
-        <w:t xml:space="preserve">and </w:t>
-      </w:r>
-      <w:r>
-        <w:rPr>
-          <w:rStyle w:val="PageNumber"/>
-          <w:sz w:val="28"/>
-          <w:szCs w:val="28"/>
-        </w:rPr>
-        <w:t>the parameters defining the characteristics of the flow which are passed as command-line parameters</w:t>
-      </w:r>
-      <w:r>
-        <w:rPr>
-          <w:rStyle w:val="PageNumber"/>
-          <w:sz w:val="28"/>
-          <w:szCs w:val="28"/>
-        </w:rPr>
-        <w:t>.</w:t>
-      </w:r>
-    </w:p>
-    <w:p>
-      <w:pPr>
-        <w:rPr>
-          <w:rStyle w:val="PageNumber"/>
-          <w:sz w:val="28"/>
-          <w:szCs w:val="28"/>
-        </w:rPr>
-      </w:pPr>
+      </w:r>
+      <w:r>
+        <w:rPr>
+          <w:sz w:val="28"/>
+          <w:szCs w:val="28"/>
+        </w:rPr>
+        <w:t xml:space="preserve">A number of input files are provided to massmov2d. Surface elevation (m): A scalar map, Landslide initial thickness: measured normal to the surface (m), </w:t>
+      </w:r>
+      <w:proofErr w:type="spellStart"/>
+      <w:r>
+        <w:rPr>
+          <w:sz w:val="28"/>
+          <w:szCs w:val="28"/>
+        </w:rPr>
+        <w:t>outlet.map</w:t>
+      </w:r>
+      <w:proofErr w:type="spellEnd"/>
+      <w:r>
+        <w:rPr>
+          <w:sz w:val="28"/>
+          <w:szCs w:val="28"/>
+        </w:rPr>
+        <w:t xml:space="preserve">: A scalar map, Open boundaries of the computation domain (if any). A </w:t>
+      </w:r>
+      <w:proofErr w:type="spellStart"/>
+      <w:r>
+        <w:rPr>
+          <w:sz w:val="28"/>
+          <w:szCs w:val="28"/>
+        </w:rPr>
+        <w:t>boolean</w:t>
+      </w:r>
+      <w:proofErr w:type="spellEnd"/>
+      <w:r>
+        <w:rPr>
+          <w:sz w:val="28"/>
+          <w:szCs w:val="28"/>
+        </w:rPr>
+        <w:t xml:space="preserve"> map: fluid map Distance to the toe of the landslide (m): A scalar map. </w:t>
+      </w:r>
+    </w:p>
+    <w:p>
+      <w:pPr>
+        <w:rPr>
+          <w:rStyle w:val="PageNumber"/>
+          <w:sz w:val="28"/>
+          <w:szCs w:val="28"/>
+        </w:rPr>
+      </w:pPr>
+      <w:bookmarkStart w:id="22" w:name="_GoBack"/>
+      <w:bookmarkEnd w:id="22"/>
     </w:p>
     <w:p>
       <w:pPr>
@@ -7768,6 +7737,36 @@
   </w:num>
   <w:num w:numId="5">
     <w:abstractNumId w:val="4"/>
+  </w:num>
+  <w:num w:numId="6">
+    <w:abstractNumId w:val="1"/>
+    <w:lvlOverride w:ilvl="0">
+      <w:startOverride w:val="1"/>
+    </w:lvlOverride>
+    <w:lvlOverride w:ilvl="1">
+      <w:startOverride w:val="1"/>
+    </w:lvlOverride>
+    <w:lvlOverride w:ilvl="2">
+      <w:startOverride w:val="1"/>
+    </w:lvlOverride>
+    <w:lvlOverride w:ilvl="3">
+      <w:startOverride w:val="1"/>
+    </w:lvlOverride>
+    <w:lvlOverride w:ilvl="4">
+      <w:startOverride w:val="1"/>
+    </w:lvlOverride>
+    <w:lvlOverride w:ilvl="5">
+      <w:startOverride w:val="1"/>
+    </w:lvlOverride>
+    <w:lvlOverride w:ilvl="6">
+      <w:startOverride w:val="1"/>
+    </w:lvlOverride>
+    <w:lvlOverride w:ilvl="7">
+      <w:startOverride w:val="1"/>
+    </w:lvlOverride>
+    <w:lvlOverride w:ilvl="8">
+      <w:startOverride w:val="1"/>
+    </w:lvlOverride>
   </w:num>
 </w:numbering>
 </file>
@@ -9581,7 +9580,7 @@
 </file>
 
 <file path=customXml/itemProps1.xml><?xml version="1.0" encoding="utf-8"?>
-<ds:datastoreItem xmlns:ds="http://schemas.openxmlformats.org/officeDocument/2006/customXml" ds:itemID="{2E7A4092-8676-4179-9C9F-1A8E8A34916E}">
+<ds:datastoreItem xmlns:ds="http://schemas.openxmlformats.org/officeDocument/2006/customXml" ds:itemID="{09AA37F8-2A0C-4398-B91C-0906140FD09F}">
   <ds:schemaRefs>
     <ds:schemaRef ds:uri="http://schemas.openxmlformats.org/officeDocument/2006/bibliography"/>
   </ds:schemaRefs>

</xml_diff>